<commit_message>
Notes - design pattern (STATE)
- added state design pattern
</commit_message>
<xml_diff>
--- a/design pattern.docx
+++ b/design pattern.docx
@@ -464,24 +464,14 @@
     </w:p>
     <w:p>
       <w:r>
-        <w:t xml:space="preserve">I have created a </w:t>
-      </w:r>
-      <w:proofErr w:type="spellStart"/>
-      <w:r>
-        <w:t>BusinessPerson</w:t>
-      </w:r>
-      <w:proofErr w:type="spellEnd"/>
-      <w:r>
-        <w:t xml:space="preserve"> interface and let this concrete classes implemented this. From service layer, I dynamically created different persons based on </w:t>
-      </w:r>
-      <w:proofErr w:type="spellStart"/>
+        <w:t xml:space="preserve">I have created a BusinessPerson interface and let this concrete classes implemented this. From service layer, I dynamically created different persons based on </w:t>
+      </w:r>
       <w:r>
         <w:rPr>
           <w:b/>
         </w:rPr>
         <w:t>FactoryPattern</w:t>
       </w:r>
-      <w:proofErr w:type="spellEnd"/>
       <w:r>
         <w:rPr>
           <w:b/>
@@ -489,15 +479,7 @@
         <w:t xml:space="preserve"> </w:t>
       </w:r>
       <w:r>
-        <w:t xml:space="preserve">and saved the person accordingly. </w:t>
-      </w:r>
-      <w:proofErr w:type="spellStart"/>
-      <w:r>
-        <w:t>BusinessPerson</w:t>
-      </w:r>
-      <w:proofErr w:type="spellEnd"/>
-      <w:r>
-        <w:t xml:space="preserve"> had abstract </w:t>
+        <w:t xml:space="preserve">and saved the person accordingly. BusinessPerson had abstract </w:t>
       </w:r>
       <w:r>
         <w:t>save (</w:t>
@@ -521,7 +503,19 @@
     <w:p/>
     <w:p/>
     <w:p>
-      <w:r>
+      <w:pPr>
+        <w:rPr>
+          <w:b/>
+          <w:sz w:val="28"/>
+          <w:szCs w:val="28"/>
+        </w:rPr>
+      </w:pPr>
+      <w:r>
+        <w:rPr>
+          <w:b/>
+          <w:sz w:val="28"/>
+          <w:szCs w:val="28"/>
+        </w:rPr>
         <w:lastRenderedPageBreak/>
         <w:t xml:space="preserve">Decorator – </w:t>
       </w:r>
@@ -666,12 +660,63 @@
       </w:r>
     </w:p>
     <w:p>
-      <w:bookmarkStart w:id="0" w:name="_GoBack"/>
       <w:r>
         <w:rPr>
           <w:noProof/>
         </w:rPr>
+        <w:drawing>
+          <wp:inline distT="0" distB="0" distL="0" distR="0" wp14:anchorId="3876151A" wp14:editId="7CFD2859">
+            <wp:extent cx="4637837" cy="1988423"/>
+            <wp:effectExtent l="0" t="0" r="0" b="0"/>
+            <wp:docPr id="13" name="Picture 13"/>
+            <wp:cNvGraphicFramePr>
+              <a:graphicFrameLocks xmlns:a="http://schemas.openxmlformats.org/drawingml/2006/main" noChangeAspect="1"/>
+            </wp:cNvGraphicFramePr>
+            <a:graphic xmlns:a="http://schemas.openxmlformats.org/drawingml/2006/main">
+              <a:graphicData uri="http://schemas.openxmlformats.org/drawingml/2006/picture">
+                <pic:pic xmlns:pic="http://schemas.openxmlformats.org/drawingml/2006/picture">
+                  <pic:nvPicPr>
+                    <pic:cNvPr id="0" name=""/>
+                    <pic:cNvPicPr/>
+                  </pic:nvPicPr>
+                  <pic:blipFill>
+                    <a:blip r:embed="rId18"/>
+                    <a:stretch>
+                      <a:fillRect/>
+                    </a:stretch>
+                  </pic:blipFill>
+                  <pic:spPr>
+                    <a:xfrm>
+                      <a:off x="0" y="0"/>
+                      <a:ext cx="4642510" cy="1990427"/>
+                    </a:xfrm>
+                    <a:prstGeom prst="rect">
+                      <a:avLst/>
+                    </a:prstGeom>
+                  </pic:spPr>
+                </pic:pic>
+              </a:graphicData>
+            </a:graphic>
+          </wp:inline>
+        </w:drawing>
+      </w:r>
+    </w:p>
+    <w:p>
+      <w:r>
         <w:lastRenderedPageBreak/>
+        <w:t>OOP concept – Open closed principal</w:t>
+      </w:r>
+    </w:p>
+    <w:p>
+      <w:r>
+        <w:t xml:space="preserve">Classes should be open for extension but closed for modification. In this design pattern, we are extending the functionality of existing classes but not changing the functionality. </w:t>
+      </w:r>
+    </w:p>
+    <w:p>
+      <w:r>
+        <w:rPr>
+          <w:noProof/>
+        </w:rPr>
         <w:drawing>
           <wp:inline distT="0" distB="0" distL="0" distR="0">
             <wp:extent cx="5325466" cy="3183332"/>
@@ -690,7 +735,7 @@
                     </pic:cNvPicPr>
                   </pic:nvPicPr>
                   <pic:blipFill>
-                    <a:blip r:embed="rId18">
+                    <a:blip r:embed="rId19">
                       <a:extLst>
                         <a:ext uri="{28A0092B-C50C-407E-A947-70E740481C1C}">
                           <a14:useLocalDpi xmlns:a14="http://schemas.microsoft.com/office/drawing/2010/main" val="0"/>
@@ -721,13 +766,344 @@
           </wp:inline>
         </w:drawing>
       </w:r>
+    </w:p>
+    <w:p>
+      <w:r>
+        <w:rPr>
+          <w:noProof/>
+        </w:rPr>
+        <w:drawing>
+          <wp:inline distT="0" distB="0" distL="0" distR="0" wp14:anchorId="731ECB61" wp14:editId="455DB84F">
+            <wp:extent cx="5943600" cy="3324225"/>
+            <wp:effectExtent l="0" t="0" r="0" b="9525"/>
+            <wp:docPr id="14" name="Picture 14"/>
+            <wp:cNvGraphicFramePr>
+              <a:graphicFrameLocks xmlns:a="http://schemas.openxmlformats.org/drawingml/2006/main" noChangeAspect="1"/>
+            </wp:cNvGraphicFramePr>
+            <a:graphic xmlns:a="http://schemas.openxmlformats.org/drawingml/2006/main">
+              <a:graphicData uri="http://schemas.openxmlformats.org/drawingml/2006/picture">
+                <pic:pic xmlns:pic="http://schemas.openxmlformats.org/drawingml/2006/picture">
+                  <pic:nvPicPr>
+                    <pic:cNvPr id="0" name=""/>
+                    <pic:cNvPicPr/>
+                  </pic:nvPicPr>
+                  <pic:blipFill>
+                    <a:blip r:embed="rId20"/>
+                    <a:stretch>
+                      <a:fillRect/>
+                    </a:stretch>
+                  </pic:blipFill>
+                  <pic:spPr>
+                    <a:xfrm>
+                      <a:off x="0" y="0"/>
+                      <a:ext cx="5943600" cy="3324225"/>
+                    </a:xfrm>
+                    <a:prstGeom prst="rect">
+                      <a:avLst/>
+                    </a:prstGeom>
+                  </pic:spPr>
+                </pic:pic>
+              </a:graphicData>
+            </a:graphic>
+          </wp:inline>
+        </w:drawing>
+      </w:r>
+    </w:p>
+    <w:p/>
+    <w:p/>
+    <w:p>
+      <w:r>
+        <w:lastRenderedPageBreak/>
+        <w:t>We can create our own user defined decorator</w:t>
+      </w:r>
+    </w:p>
+    <w:p>
+      <w:r>
+        <w:rPr>
+          <w:noProof/>
+        </w:rPr>
+        <w:drawing>
+          <wp:inline distT="0" distB="0" distL="0" distR="0" wp14:anchorId="4F21ECF8" wp14:editId="28309692">
+            <wp:extent cx="5764378" cy="3461706"/>
+            <wp:effectExtent l="0" t="0" r="8255" b="5715"/>
+            <wp:docPr id="15" name="Picture 15"/>
+            <wp:cNvGraphicFramePr>
+              <a:graphicFrameLocks xmlns:a="http://schemas.openxmlformats.org/drawingml/2006/main" noChangeAspect="1"/>
+            </wp:cNvGraphicFramePr>
+            <a:graphic xmlns:a="http://schemas.openxmlformats.org/drawingml/2006/main">
+              <a:graphicData uri="http://schemas.openxmlformats.org/drawingml/2006/picture">
+                <pic:pic xmlns:pic="http://schemas.openxmlformats.org/drawingml/2006/picture">
+                  <pic:nvPicPr>
+                    <pic:cNvPr id="0" name=""/>
+                    <pic:cNvPicPr/>
+                  </pic:nvPicPr>
+                  <pic:blipFill>
+                    <a:blip r:embed="rId21"/>
+                    <a:stretch>
+                      <a:fillRect/>
+                    </a:stretch>
+                  </pic:blipFill>
+                  <pic:spPr>
+                    <a:xfrm>
+                      <a:off x="0" y="0"/>
+                      <a:ext cx="5765810" cy="3462566"/>
+                    </a:xfrm>
+                    <a:prstGeom prst="rect">
+                      <a:avLst/>
+                    </a:prstGeom>
+                  </pic:spPr>
+                </pic:pic>
+              </a:graphicData>
+            </a:graphic>
+          </wp:inline>
+        </w:drawing>
+      </w:r>
+    </w:p>
+    <w:p>
+      <w:r>
+        <w:rPr>
+          <w:noProof/>
+        </w:rPr>
+        <w:drawing>
+          <wp:inline distT="0" distB="0" distL="0" distR="0" wp14:anchorId="09E58187" wp14:editId="61FA1E3D">
+            <wp:extent cx="5943600" cy="3193415"/>
+            <wp:effectExtent l="0" t="0" r="0" b="6985"/>
+            <wp:docPr id="16" name="Picture 16"/>
+            <wp:cNvGraphicFramePr>
+              <a:graphicFrameLocks xmlns:a="http://schemas.openxmlformats.org/drawingml/2006/main" noChangeAspect="1"/>
+            </wp:cNvGraphicFramePr>
+            <a:graphic xmlns:a="http://schemas.openxmlformats.org/drawingml/2006/main">
+              <a:graphicData uri="http://schemas.openxmlformats.org/drawingml/2006/picture">
+                <pic:pic xmlns:pic="http://schemas.openxmlformats.org/drawingml/2006/picture">
+                  <pic:nvPicPr>
+                    <pic:cNvPr id="0" name=""/>
+                    <pic:cNvPicPr/>
+                  </pic:nvPicPr>
+                  <pic:blipFill>
+                    <a:blip r:embed="rId22"/>
+                    <a:stretch>
+                      <a:fillRect/>
+                    </a:stretch>
+                  </pic:blipFill>
+                  <pic:spPr>
+                    <a:xfrm>
+                      <a:off x="0" y="0"/>
+                      <a:ext cx="5943600" cy="3193415"/>
+                    </a:xfrm>
+                    <a:prstGeom prst="rect">
+                      <a:avLst/>
+                    </a:prstGeom>
+                  </pic:spPr>
+                </pic:pic>
+              </a:graphicData>
+            </a:graphic>
+          </wp:inline>
+        </w:drawing>
+      </w:r>
+    </w:p>
+    <w:p/>
+    <w:p/>
+    <w:p/>
+    <w:p>
+      <w:r>
+        <w:lastRenderedPageBreak/>
+        <w:t>Finally notes for the design patterns in the below page</w:t>
+      </w:r>
+    </w:p>
+    <w:p>
+      <w:r>
+        <w:rPr>
+          <w:noProof/>
+        </w:rPr>
+        <w:drawing>
+          <wp:inline distT="0" distB="0" distL="0" distR="0" wp14:anchorId="4977E30D" wp14:editId="7AFA9D44">
+            <wp:extent cx="5943600" cy="4639945"/>
+            <wp:effectExtent l="0" t="0" r="0" b="8255"/>
+            <wp:docPr id="17" name="Picture 17"/>
+            <wp:cNvGraphicFramePr>
+              <a:graphicFrameLocks xmlns:a="http://schemas.openxmlformats.org/drawingml/2006/main" noChangeAspect="1"/>
+            </wp:cNvGraphicFramePr>
+            <a:graphic xmlns:a="http://schemas.openxmlformats.org/drawingml/2006/main">
+              <a:graphicData uri="http://schemas.openxmlformats.org/drawingml/2006/picture">
+                <pic:pic xmlns:pic="http://schemas.openxmlformats.org/drawingml/2006/picture">
+                  <pic:nvPicPr>
+                    <pic:cNvPr id="0" name=""/>
+                    <pic:cNvPicPr/>
+                  </pic:nvPicPr>
+                  <pic:blipFill>
+                    <a:blip r:embed="rId23"/>
+                    <a:stretch>
+                      <a:fillRect/>
+                    </a:stretch>
+                  </pic:blipFill>
+                  <pic:spPr>
+                    <a:xfrm>
+                      <a:off x="0" y="0"/>
+                      <a:ext cx="5943600" cy="4639945"/>
+                    </a:xfrm>
+                    <a:prstGeom prst="rect">
+                      <a:avLst/>
+                    </a:prstGeom>
+                  </pic:spPr>
+                </pic:pic>
+              </a:graphicData>
+            </a:graphic>
+          </wp:inline>
+        </w:drawing>
+      </w:r>
+    </w:p>
+    <w:p/>
+    <w:p/>
+    <w:p/>
+    <w:p>
+      <w:r>
+        <w:t xml:space="preserve"> </w:t>
+      </w:r>
+    </w:p>
+    <w:p/>
+    <w:p/>
+    <w:p/>
+    <w:p/>
+    <w:p/>
+    <w:p/>
+    <w:p>
+      <w:pPr>
+        <w:rPr>
+          <w:b/>
+          <w:sz w:val="28"/>
+          <w:szCs w:val="28"/>
+        </w:rPr>
+      </w:pPr>
+      <w:r>
+        <w:rPr>
+          <w:b/>
+          <w:sz w:val="28"/>
+          <w:szCs w:val="28"/>
+        </w:rPr>
+        <w:lastRenderedPageBreak/>
+        <w:t xml:space="preserve">State </w:t>
+      </w:r>
+      <w:r>
+        <w:rPr>
+          <w:b/>
+          <w:sz w:val="28"/>
+          <w:szCs w:val="28"/>
+        </w:rPr>
+        <w:t>–</w:t>
+      </w:r>
+      <w:r>
+        <w:rPr>
+          <w:b/>
+          <w:sz w:val="28"/>
+          <w:szCs w:val="28"/>
+        </w:rPr>
+        <w:t xml:space="preserve"> </w:t>
+      </w:r>
+    </w:p>
+    <w:p>
+      <w:pPr>
+        <w:rPr>
+          <w:b/>
+          <w:sz w:val="28"/>
+          <w:szCs w:val="28"/>
+        </w:rPr>
+      </w:pPr>
+      <w:r>
+        <w:rPr>
+          <w:noProof/>
+        </w:rPr>
+        <w:drawing>
+          <wp:inline distT="0" distB="0" distL="0" distR="0" wp14:anchorId="3AE6FC20" wp14:editId="58C6E6E9">
+            <wp:extent cx="5565913" cy="3503671"/>
+            <wp:effectExtent l="0" t="0" r="0" b="1905"/>
+            <wp:docPr id="18" name="Picture 18"/>
+            <wp:cNvGraphicFramePr>
+              <a:graphicFrameLocks xmlns:a="http://schemas.openxmlformats.org/drawingml/2006/main" noChangeAspect="1"/>
+            </wp:cNvGraphicFramePr>
+            <a:graphic xmlns:a="http://schemas.openxmlformats.org/drawingml/2006/main">
+              <a:graphicData uri="http://schemas.openxmlformats.org/drawingml/2006/picture">
+                <pic:pic xmlns:pic="http://schemas.openxmlformats.org/drawingml/2006/picture">
+                  <pic:nvPicPr>
+                    <pic:cNvPr id="0" name=""/>
+                    <pic:cNvPicPr/>
+                  </pic:nvPicPr>
+                  <pic:blipFill>
+                    <a:blip r:embed="rId24"/>
+                    <a:stretch>
+                      <a:fillRect/>
+                    </a:stretch>
+                  </pic:blipFill>
+                  <pic:spPr>
+                    <a:xfrm>
+                      <a:off x="0" y="0"/>
+                      <a:ext cx="5570771" cy="3506729"/>
+                    </a:xfrm>
+                    <a:prstGeom prst="rect">
+                      <a:avLst/>
+                    </a:prstGeom>
+                  </pic:spPr>
+                </pic:pic>
+              </a:graphicData>
+            </a:graphic>
+          </wp:inline>
+        </w:drawing>
+      </w:r>
+    </w:p>
+    <w:p>
+      <w:pPr>
+        <w:rPr>
+          <w:b/>
+          <w:sz w:val="28"/>
+          <w:szCs w:val="28"/>
+        </w:rPr>
+      </w:pPr>
+    </w:p>
+    <w:p>
+      <w:r>
+        <w:rPr>
+          <w:noProof/>
+        </w:rPr>
+        <w:drawing>
+          <wp:inline distT="0" distB="0" distL="0" distR="0" wp14:anchorId="26984BA6" wp14:editId="6F8F65E5">
+            <wp:extent cx="5943600" cy="3447415"/>
+            <wp:effectExtent l="0" t="0" r="0" b="635"/>
+            <wp:docPr id="19" name="Picture 19"/>
+            <wp:cNvGraphicFramePr>
+              <a:graphicFrameLocks xmlns:a="http://schemas.openxmlformats.org/drawingml/2006/main" noChangeAspect="1"/>
+            </wp:cNvGraphicFramePr>
+            <a:graphic xmlns:a="http://schemas.openxmlformats.org/drawingml/2006/main">
+              <a:graphicData uri="http://schemas.openxmlformats.org/drawingml/2006/picture">
+                <pic:pic xmlns:pic="http://schemas.openxmlformats.org/drawingml/2006/picture">
+                  <pic:nvPicPr>
+                    <pic:cNvPr id="0" name=""/>
+                    <pic:cNvPicPr/>
+                  </pic:nvPicPr>
+                  <pic:blipFill>
+                    <a:blip r:embed="rId25"/>
+                    <a:stretch>
+                      <a:fillRect/>
+                    </a:stretch>
+                  </pic:blipFill>
+                  <pic:spPr>
+                    <a:xfrm>
+                      <a:off x="0" y="0"/>
+                      <a:ext cx="5943600" cy="3447415"/>
+                    </a:xfrm>
+                    <a:prstGeom prst="rect">
+                      <a:avLst/>
+                    </a:prstGeom>
+                  </pic:spPr>
+                </pic:pic>
+              </a:graphicData>
+            </a:graphic>
+          </wp:inline>
+        </w:drawing>
+      </w:r>
+    </w:p>
+    <w:p/>
+    <w:p>
+      <w:bookmarkStart w:id="0" w:name="_GoBack"/>
       <w:bookmarkEnd w:id="0"/>
-    </w:p>
-    <w:p/>
-    <w:p>
-      <w:r>
-        <w:t xml:space="preserve"> </w:t>
-      </w:r>
     </w:p>
     <w:p/>
     <w:sectPr>

</xml_diff>